<commit_message>
Update Association website project plan.docx
</commit_message>
<xml_diff>
--- a/Association website project plan.docx
+++ b/Association website project plan.docx
@@ -64,6 +64,7 @@
           <w:lang w:val="en-US" w:eastAsia="zh-CN"/>
         </w:rPr>
       </w:pPr>
+      <w:bookmarkStart w:id="0" w:name="OLE_LINK1"/>
       <w:r>
         <w:rPr>
           <w:rFonts w:hint="default"/>
@@ -248,6 +249,7 @@
         <w:t>1.0</w:t>
       </w:r>
     </w:p>
+    <w:bookmarkEnd w:id="0"/>
     <w:p>
       <w:pPr>
         <w:jc w:val="center"/>
@@ -1309,6 +1311,8 @@
           <w:lang w:val="en-US" w:eastAsia="zh-CN"/>
         </w:rPr>
       </w:pPr>
+      <w:bookmarkStart w:id="16" w:name="_GoBack"/>
+      <w:bookmarkEnd w:id="16"/>
     </w:p>
     <w:p>
       <w:pPr>
@@ -1462,7 +1466,7 @@
           <w:lang w:val="en-US" w:eastAsia="zh-CN"/>
         </w:rPr>
       </w:pPr>
-      <w:bookmarkStart w:id="0" w:name="_Toc4686"/>
+      <w:bookmarkStart w:id="1" w:name="_Toc4686"/>
       <w:r>
         <w:rPr>
           <w:rFonts w:hint="eastAsia"/>
@@ -1470,7 +1474,7 @@
         </w:rPr>
         <w:t>Overview</w:t>
       </w:r>
-      <w:bookmarkEnd w:id="0"/>
+      <w:bookmarkEnd w:id="1"/>
     </w:p>
     <w:p>
       <w:pPr>
@@ -1482,7 +1486,7 @@
           <w:lang w:val="en-US" w:eastAsia="zh-CN"/>
         </w:rPr>
       </w:pPr>
-      <w:bookmarkStart w:id="1" w:name="OLE_LINK2"/>
+      <w:bookmarkStart w:id="2" w:name="OLE_LINK2"/>
       <w:r>
         <w:rPr>
           <w:rFonts w:hint="eastAsia"/>
@@ -1493,7 +1497,7 @@
         <w:t>The website mainly introduces the Guangxi Association and shows recent developments and news releases.</w:t>
       </w:r>
     </w:p>
-    <w:bookmarkEnd w:id="1"/>
+    <w:bookmarkEnd w:id="2"/>
     <w:p>
       <w:pPr>
         <w:pStyle w:val="2"/>
@@ -1503,8 +1507,8 @@
           <w:lang w:val="en-US" w:eastAsia="zh-CN"/>
         </w:rPr>
       </w:pPr>
-      <w:bookmarkStart w:id="2" w:name="_Toc1710"/>
-      <w:bookmarkStart w:id="3" w:name="OLE_LINK3"/>
+      <w:bookmarkStart w:id="3" w:name="_Toc1710"/>
+      <w:bookmarkStart w:id="4" w:name="OLE_LINK3"/>
       <w:r>
         <w:rPr>
           <w:rFonts w:hint="eastAsia"/>
@@ -1512,7 +1516,7 @@
         </w:rPr>
         <w:t>Design contains</w:t>
       </w:r>
-      <w:bookmarkEnd w:id="2"/>
+      <w:bookmarkEnd w:id="3"/>
     </w:p>
     <w:p>
       <w:pPr>
@@ -1552,7 +1556,7 @@
         <w:t>.</w:t>
       </w:r>
     </w:p>
-    <w:bookmarkEnd w:id="3"/>
+    <w:bookmarkEnd w:id="4"/>
     <w:p>
       <w:pPr>
         <w:jc w:val="both"/>
@@ -1573,7 +1577,7 @@
           <w:lang w:val="en-US" w:eastAsia="zh-CN"/>
         </w:rPr>
       </w:pPr>
-      <w:bookmarkStart w:id="4" w:name="_Toc6740"/>
+      <w:bookmarkStart w:id="5" w:name="_Toc6740"/>
       <w:r>
         <w:rPr>
           <w:rFonts w:hint="eastAsia"/>
@@ -1581,7 +1585,7 @@
         </w:rPr>
         <w:t>Web page hierarchy diagram</w:t>
       </w:r>
-      <w:bookmarkEnd w:id="4"/>
+      <w:bookmarkEnd w:id="5"/>
     </w:p>
     <w:p>
       <w:pPr>
@@ -1721,7 +1725,7 @@
           <w:lang w:val="en-US" w:eastAsia="zh-CN"/>
         </w:rPr>
       </w:pPr>
-      <w:bookmarkStart w:id="5" w:name="_Toc22207"/>
+      <w:bookmarkStart w:id="6" w:name="_Toc22207"/>
       <w:r>
         <w:rPr>
           <w:rFonts w:hint="eastAsia" w:asciiTheme="minorHAnsi" w:hAnsiTheme="minorHAnsi" w:eastAsiaTheme="minorEastAsia" w:cstheme="minorBidi"/>
@@ -1733,7 +1737,7 @@
         </w:rPr>
         <w:t>show content</w:t>
       </w:r>
-      <w:bookmarkEnd w:id="5"/>
+      <w:bookmarkEnd w:id="6"/>
     </w:p>
     <w:p>
       <w:pPr>
@@ -1784,7 +1788,7 @@
           <w:lang w:val="en-US" w:eastAsia="zh-CN"/>
         </w:rPr>
       </w:pPr>
-      <w:bookmarkStart w:id="6" w:name="_Toc7771"/>
+      <w:bookmarkStart w:id="7" w:name="_Toc7771"/>
       <w:r>
         <w:rPr>
           <w:rFonts w:hint="eastAsia"/>
@@ -1799,7 +1803,7 @@
         </w:rPr>
         <w:t>avigation</w:t>
       </w:r>
-      <w:bookmarkEnd w:id="6"/>
+      <w:bookmarkEnd w:id="7"/>
     </w:p>
     <w:p>
       <w:pPr>
@@ -1944,7 +1948,7 @@
           <w:lang w:val="en-US" w:eastAsia="zh-CN"/>
         </w:rPr>
       </w:pPr>
-      <w:bookmarkStart w:id="7" w:name="_Toc26658"/>
+      <w:bookmarkStart w:id="8" w:name="_Toc26658"/>
       <w:r>
         <w:rPr>
           <w:rFonts w:hint="eastAsia"/>
@@ -1952,7 +1956,7 @@
         </w:rPr>
         <w:t>Home</w:t>
       </w:r>
-      <w:bookmarkEnd w:id="7"/>
+      <w:bookmarkEnd w:id="8"/>
     </w:p>
     <w:p>
       <w:pPr>
@@ -2270,7 +2274,7 @@
           <w:lang w:val="en-US" w:eastAsia="zh-CN"/>
         </w:rPr>
       </w:pPr>
-      <w:bookmarkStart w:id="8" w:name="_Toc9066"/>
+      <w:bookmarkStart w:id="9" w:name="_Toc9066"/>
       <w:r>
         <w:rPr>
           <w:rFonts w:hint="eastAsia" w:ascii="Arial" w:hAnsi="Arial"/>
@@ -2278,7 +2282,7 @@
         </w:rPr>
         <w:t>Association Blog</w:t>
       </w:r>
-      <w:bookmarkEnd w:id="8"/>
+      <w:bookmarkEnd w:id="9"/>
     </w:p>
     <w:p>
       <w:pPr>
@@ -2418,7 +2422,7 @@
           <w:lang w:val="en-US" w:eastAsia="zh-CN"/>
         </w:rPr>
       </w:pPr>
-      <w:bookmarkStart w:id="9" w:name="_Toc30828"/>
+      <w:bookmarkStart w:id="10" w:name="_Toc30828"/>
       <w:r>
         <w:rPr>
           <w:rFonts w:hint="eastAsia" w:ascii="Arial" w:hAnsi="Arial"/>
@@ -2426,7 +2430,7 @@
         </w:rPr>
         <w:t>News and Events</w:t>
       </w:r>
-      <w:bookmarkEnd w:id="9"/>
+      <w:bookmarkEnd w:id="10"/>
     </w:p>
     <w:p>
       <w:pPr>
@@ -2571,7 +2575,7 @@
           <w:lang w:val="en-US" w:eastAsia="zh-CN"/>
         </w:rPr>
       </w:pPr>
-      <w:bookmarkStart w:id="10" w:name="_Toc12997"/>
+      <w:bookmarkStart w:id="11" w:name="_Toc12997"/>
       <w:r>
         <w:rPr>
           <w:rFonts w:hint="eastAsia" w:ascii="Arial" w:hAnsi="Arial"/>
@@ -2586,7 +2590,7 @@
         </w:rPr>
         <w:t>s</w:t>
       </w:r>
-      <w:bookmarkEnd w:id="10"/>
+      <w:bookmarkEnd w:id="11"/>
     </w:p>
     <w:p>
       <w:pPr>
@@ -2667,7 +2671,7 @@
           <w:lang w:val="en-US" w:eastAsia="zh-CN"/>
         </w:rPr>
       </w:pPr>
-      <w:bookmarkStart w:id="11" w:name="_Toc11723"/>
+      <w:bookmarkStart w:id="12" w:name="_Toc11723"/>
       <w:r>
         <w:rPr>
           <w:rFonts w:hint="eastAsia"/>
@@ -2696,7 +2700,7 @@
         </w:rPr>
         <w:t>ompanies</w:t>
       </w:r>
-      <w:bookmarkEnd w:id="11"/>
+      <w:bookmarkEnd w:id="12"/>
     </w:p>
     <w:p>
       <w:pPr>
@@ -2787,7 +2791,7 @@
           <w:lang w:val="en-US" w:eastAsia="zh-CN"/>
         </w:rPr>
       </w:pPr>
-      <w:bookmarkStart w:id="12" w:name="_Toc31734"/>
+      <w:bookmarkStart w:id="13" w:name="_Toc31734"/>
       <w:r>
         <w:rPr>
           <w:rFonts w:hint="eastAsia"/>
@@ -2816,7 +2820,7 @@
         </w:rPr>
         <w:t>s</w:t>
       </w:r>
-      <w:bookmarkEnd w:id="12"/>
+      <w:bookmarkEnd w:id="13"/>
     </w:p>
     <w:p>
       <w:pPr>
@@ -2897,7 +2901,7 @@
           <w:lang w:val="en-US" w:eastAsia="zh-CN"/>
         </w:rPr>
       </w:pPr>
-      <w:bookmarkStart w:id="13" w:name="_Toc23404"/>
+      <w:bookmarkStart w:id="14" w:name="_Toc23404"/>
       <w:r>
         <w:rPr>
           <w:rFonts w:hint="default" w:ascii="Arial" w:hAnsi="Arial"/>
@@ -2905,7 +2909,7 @@
         </w:rPr>
         <w:t>Backstage Management</w:t>
       </w:r>
-      <w:bookmarkEnd w:id="13"/>
+      <w:bookmarkEnd w:id="14"/>
     </w:p>
     <w:p>
       <w:pPr>
@@ -2947,7 +2951,7 @@
           <w:lang w:val="en-US" w:eastAsia="zh-CN"/>
         </w:rPr>
       </w:pPr>
-      <w:bookmarkStart w:id="14" w:name="_Toc2075"/>
+      <w:bookmarkStart w:id="15" w:name="_Toc2075"/>
       <w:r>
         <w:rPr>
           <w:rFonts w:hint="eastAsia" w:ascii="Arial" w:hAnsi="Arial"/>
@@ -2955,7 +2959,7 @@
         </w:rPr>
         <w:t>Technology</w:t>
       </w:r>
-      <w:bookmarkEnd w:id="14"/>
+      <w:bookmarkEnd w:id="15"/>
       <w:r>
         <w:rPr>
           <w:rFonts w:hint="eastAsia" w:ascii="Arial" w:hAnsi="Arial"/>
@@ -3028,25 +3032,7 @@
           <w:szCs w:val="28"/>
           <w:lang w:val="en-US" w:eastAsia="zh-CN"/>
         </w:rPr>
-        <w:t>Fra</w:t>
-      </w:r>
-      <w:r>
-        <w:rPr>
-          <w:rFonts w:hint="eastAsia" w:ascii="Arial" w:hAnsi="Arial"/>
-          <w:sz w:val="28"/>
-          <w:szCs w:val="28"/>
-          <w:lang w:val="en-US" w:eastAsia="zh-CN"/>
-        </w:rPr>
-        <w:t xml:space="preserve">mework for Web UI - </w:t>
-      </w:r>
-      <w:r>
-        <w:rPr>
-          <w:rFonts w:hint="eastAsia" w:ascii="Arial" w:hAnsi="Arial"/>
-          <w:sz w:val="28"/>
-          <w:szCs w:val="28"/>
-          <w:lang w:val="en-US" w:eastAsia="zh-CN"/>
-        </w:rPr>
-        <w:t xml:space="preserve"> Blazor</w:t>
+        <w:t>Framework for Web UI -  Blazor</w:t>
       </w:r>
     </w:p>
     <w:p>
@@ -3067,8 +3053,6 @@
         </w:rPr>
         <w:t>Database - mysql.</w:t>
       </w:r>
-      <w:bookmarkStart w:id="15" w:name="_GoBack"/>
-      <w:bookmarkEnd w:id="15"/>
     </w:p>
     <w:p>
       <w:pPr>

</xml_diff>